<commit_message>
HACER EL CAP II AAAAAAAAAAAAAAAAAAA
</commit_message>
<xml_diff>
--- a/PST II/CAPITULO II.docx
+++ b/PST II/CAPITULO II.docx
@@ -1,6 +1,6 @@
 
 <file path=word/document.xml><?xml version="1.0" encoding="utf-8"?>
-<w:document xmlns:wpc="http://schemas.microsoft.com/office/word/2010/wordprocessingCanvas" xmlns:cx="http://schemas.microsoft.com/office/drawing/2014/chartex" xmlns:mc="http://schemas.openxmlformats.org/markup-compatibility/2006" xmlns:o="urn:schemas-microsoft-com:office:office" xmlns:r="http://schemas.openxmlformats.org/officeDocument/2006/relationships" xmlns:m="http://schemas.openxmlformats.org/officeDocument/2006/math" xmlns:v="urn:schemas-microsoft-com:vml" xmlns:wp14="http://schemas.microsoft.com/office/word/2010/wordprocessingDrawing" xmlns:wp="http://schemas.openxmlformats.org/drawingml/2006/wordprocessingDrawing" xmlns:w10="urn:schemas-microsoft-com:office:word" xmlns:w="http://schemas.openxmlformats.org/wordprocessingml/2006/main" xmlns:w14="http://schemas.microsoft.com/office/word/2010/wordml" xmlns:w15="http://schemas.microsoft.com/office/word/2012/wordml" xmlns:w16se="http://schemas.microsoft.com/office/word/2015/wordml/symex" xmlns:wpg="http://schemas.microsoft.com/office/word/2010/wordprocessingGroup" xmlns:wpi="http://schemas.microsoft.com/office/word/2010/wordprocessingInk" xmlns:wne="http://schemas.microsoft.com/office/word/2006/wordml" xmlns:wps="http://schemas.microsoft.com/office/word/2010/wordprocessingShape" mc:Ignorable="w14 w15 w16se wp14">
+<w:document xmlns:wpc="http://schemas.microsoft.com/office/word/2010/wordprocessingCanvas" xmlns:cx="http://schemas.microsoft.com/office/drawing/2014/chartex" xmlns:cx1="http://schemas.microsoft.com/office/drawing/2015/9/8/chartex" xmlns:cx2="http://schemas.microsoft.com/office/drawing/2015/10/21/chartex" xmlns:cx3="http://schemas.microsoft.com/office/drawing/2016/5/9/chartex" xmlns:cx4="http://schemas.microsoft.com/office/drawing/2016/5/10/chartex" xmlns:cx5="http://schemas.microsoft.com/office/drawing/2016/5/11/chartex" xmlns:cx6="http://schemas.microsoft.com/office/drawing/2016/5/12/chartex" xmlns:cx7="http://schemas.microsoft.com/office/drawing/2016/5/13/chartex" xmlns:cx8="http://schemas.microsoft.com/office/drawing/2016/5/14/chartex" xmlns:mc="http://schemas.openxmlformats.org/markup-compatibility/2006" xmlns:aink="http://schemas.microsoft.com/office/drawing/2016/ink" xmlns:am3d="http://schemas.microsoft.com/office/drawing/2017/model3d" xmlns:o="urn:schemas-microsoft-com:office:office" xmlns:oel="http://schemas.microsoft.com/office/2019/extlst" xmlns:r="http://schemas.openxmlformats.org/officeDocument/2006/relationships" xmlns:m="http://schemas.openxmlformats.org/officeDocument/2006/math" xmlns:v="urn:schemas-microsoft-com:vml" xmlns:wp14="http://schemas.microsoft.com/office/word/2010/wordprocessingDrawing" xmlns:wp="http://schemas.openxmlformats.org/drawingml/2006/wordprocessingDrawing" xmlns:w10="urn:schemas-microsoft-com:office:word" xmlns:w="http://schemas.openxmlformats.org/wordprocessingml/2006/main" xmlns:w14="http://schemas.microsoft.com/office/word/2010/wordml" xmlns:w15="http://schemas.microsoft.com/office/word/2012/wordml" xmlns:w16cex="http://schemas.microsoft.com/office/word/2018/wordml/cex" xmlns:w16cid="http://schemas.microsoft.com/office/word/2016/wordml/cid" xmlns:w16="http://schemas.microsoft.com/office/word/2018/wordml" xmlns:w16du="http://schemas.microsoft.com/office/word/2023/wordml/word16du" xmlns:w16sdtdh="http://schemas.microsoft.com/office/word/2020/wordml/sdtdatahash" xmlns:w16sdtfl="http://schemas.microsoft.com/office/word/2024/wordml/sdtformatlock" xmlns:w16se="http://schemas.microsoft.com/office/word/2015/wordml/symex" xmlns:wpg="http://schemas.microsoft.com/office/word/2010/wordprocessingGroup" xmlns:wpi="http://schemas.microsoft.com/office/word/2010/wordprocessingInk" xmlns:wne="http://schemas.microsoft.com/office/word/2006/wordml" xmlns:wps="http://schemas.microsoft.com/office/word/2010/wordprocessingShape" mc:Ignorable="w14 w15 w16se w16cid w16 w16cex w16sdtdh w16sdtfl w16du wp14">
   <w:body>
     <w:p>
       <w:pPr>
@@ -348,7 +348,25 @@
           <w:szCs w:val="24"/>
           <w:lang w:val="es-MX"/>
         </w:rPr>
-        <w:t>múltiples formas de reducir la morosidad de la cartera de clientes y se hizo especial énfasis en como afecta negativamente a la estabilidad financiera de la empresa.</w:t>
+        <w:t xml:space="preserve">múltiples formas de reducir la morosidad de la cartera de clientes y se hizo especial énfasis en como </w:t>
+      </w:r>
+      <w:r>
+        <w:rPr>
+          <w:rFonts w:ascii="Arial" w:hAnsi="Arial" w:cs="Arial"/>
+          <w:sz w:val="24"/>
+          <w:szCs w:val="24"/>
+          <w:lang w:val="es-MX"/>
+        </w:rPr>
+        <w:t xml:space="preserve">esto </w:t>
+      </w:r>
+      <w:r>
+        <w:rPr>
+          <w:rFonts w:ascii="Arial" w:hAnsi="Arial" w:cs="Arial"/>
+          <w:sz w:val="24"/>
+          <w:szCs w:val="24"/>
+          <w:lang w:val="es-MX"/>
+        </w:rPr>
+        <w:t>afecta negativamente a la estabilidad financiera de la empresa.</w:t>
       </w:r>
     </w:p>
     <w:p>
@@ -671,15 +689,14 @@
           <w:numId w:val="2"/>
         </w:numPr>
         <w:spacing w:line="360" w:lineRule="auto"/>
-        <w:rPr>
-          <w:rFonts w:ascii="Arial" w:hAnsi="Arial" w:cs="Arial"/>
-          <w:sz w:val="24"/>
-          <w:szCs w:val="24"/>
-          <w:lang w:val="es-MX"/>
-        </w:rPr>
-      </w:pPr>
-      <w:bookmarkStart w:id="0" w:name="_GoBack"/>
-      <w:bookmarkEnd w:id="0"/>
+        <w:jc w:val="both"/>
+        <w:rPr>
+          <w:rFonts w:ascii="Arial" w:hAnsi="Arial" w:cs="Arial"/>
+          <w:sz w:val="24"/>
+          <w:szCs w:val="24"/>
+          <w:lang w:val="es-MX"/>
+        </w:rPr>
+      </w:pPr>
       <w:r>
         <w:rPr>
           <w:rFonts w:ascii="Arial" w:hAnsi="Arial" w:cs="Arial"/>
@@ -703,6 +720,7 @@
       <w:pPr>
         <w:pStyle w:val="Prrafodelista"/>
         <w:spacing w:line="360" w:lineRule="auto"/>
+        <w:jc w:val="both"/>
         <w:rPr>
           <w:rFonts w:ascii="Arial" w:hAnsi="Arial" w:cs="Arial"/>
           <w:sz w:val="24"/>
@@ -754,7 +772,7 @@
           <w:szCs w:val="24"/>
           <w:lang w:val="es-MX"/>
         </w:rPr>
-        <w:t xml:space="preserve"> exprese claramente </w:t>
+        <w:t xml:space="preserve"> exprese claramente quién </w:t>
       </w:r>
       <w:r>
         <w:rPr>
@@ -764,7 +782,7 @@
           <w:lang w:val="es-MX"/>
         </w:rPr>
         <w:lastRenderedPageBreak/>
-        <w:t xml:space="preserve">quién es el </w:t>
+        <w:t xml:space="preserve">es el </w:t>
       </w:r>
       <w:r>
         <w:rPr>
@@ -888,6 +906,7 @@
       <w:pPr>
         <w:pStyle w:val="Prrafodelista"/>
         <w:spacing w:line="360" w:lineRule="auto"/>
+        <w:jc w:val="both"/>
         <w:rPr>
           <w:rFonts w:ascii="Arial" w:hAnsi="Arial" w:cs="Arial"/>
           <w:sz w:val="24"/>
@@ -900,6 +919,7 @@
       <w:pPr>
         <w:pStyle w:val="Prrafodelista"/>
         <w:spacing w:line="360" w:lineRule="auto"/>
+        <w:jc w:val="both"/>
         <w:rPr>
           <w:rFonts w:ascii="Arial" w:hAnsi="Arial" w:cs="Arial"/>
           <w:sz w:val="24"/>
@@ -991,262 +1011,30 @@
     </w:p>
     <w:p>
       <w:pPr>
-        <w:pStyle w:val="Prrafodelista"/>
-        <w:numPr>
-          <w:ilvl w:val="0"/>
-          <w:numId w:val="2"/>
-        </w:numPr>
         <w:spacing w:line="360" w:lineRule="auto"/>
         <w:rPr>
           <w:rFonts w:ascii="Arial" w:hAnsi="Arial" w:cs="Arial"/>
-          <w:sz w:val="24"/>
-          <w:szCs w:val="24"/>
-          <w:lang w:val="es-MX"/>
-        </w:rPr>
-      </w:pPr>
-      <w:r>
-        <w:rPr>
-          <w:rFonts w:ascii="Arial" w:hAnsi="Arial" w:cs="Arial"/>
-          <w:sz w:val="24"/>
-          <w:szCs w:val="24"/>
-          <w:lang w:val="es-MX"/>
-        </w:rPr>
-        <w:t>LEY DE PROTECCION AL CONSUMIDOR</w:t>
+          <w:b/>
+          <w:bCs/>
+          <w:sz w:val="24"/>
+          <w:szCs w:val="24"/>
+          <w:lang w:val="es-MX"/>
+        </w:rPr>
+      </w:pPr>
+      <w:r>
+        <w:rPr>
+          <w:rFonts w:ascii="Arial" w:hAnsi="Arial" w:cs="Arial"/>
+          <w:b/>
+          <w:bCs/>
+          <w:sz w:val="24"/>
+          <w:szCs w:val="24"/>
+          <w:lang w:val="es-MX"/>
+        </w:rPr>
+        <w:t xml:space="preserve">DEFINICION DE TERMINOS: </w:t>
       </w:r>
     </w:p>
     <w:p>
       <w:pPr>
-        <w:pStyle w:val="Prrafodelista"/>
-        <w:spacing w:line="360" w:lineRule="auto"/>
-        <w:rPr>
-          <w:rFonts w:ascii="Arial" w:hAnsi="Arial" w:cs="Arial"/>
-          <w:sz w:val="24"/>
-          <w:szCs w:val="24"/>
-          <w:lang w:val="es-MX"/>
-        </w:rPr>
-      </w:pPr>
-      <w:r>
-        <w:rPr>
-          <w:rFonts w:ascii="Arial" w:hAnsi="Arial" w:cs="Arial"/>
-          <w:sz w:val="24"/>
-          <w:szCs w:val="24"/>
-          <w:lang w:val="es-MX"/>
-        </w:rPr>
-        <w:t>El proveedor deberá entregar al consumidor factura,</w:t>
-      </w:r>
-      <w:r>
-        <w:rPr>
-          <w:rFonts w:ascii="Arial" w:hAnsi="Arial" w:cs="Arial"/>
-          <w:sz w:val="24"/>
-          <w:szCs w:val="24"/>
-          <w:lang w:val="es-MX"/>
-        </w:rPr>
-        <w:t xml:space="preserve"> </w:t>
-      </w:r>
-      <w:r>
-        <w:rPr>
-          <w:rFonts w:ascii="Arial" w:hAnsi="Arial" w:cs="Arial"/>
-          <w:sz w:val="24"/>
-          <w:szCs w:val="24"/>
-          <w:lang w:val="es-MX"/>
-        </w:rPr>
-        <w:t xml:space="preserve">comprobante o recibo </w:t>
-      </w:r>
-      <w:r>
-        <w:rPr>
-          <w:rFonts w:ascii="Arial" w:hAnsi="Arial" w:cs="Arial"/>
-          <w:sz w:val="24"/>
-          <w:szCs w:val="24"/>
-          <w:lang w:val="es-MX"/>
-        </w:rPr>
-        <w:t>q</w:t>
-      </w:r>
-      <w:r>
-        <w:rPr>
-          <w:rFonts w:ascii="Arial" w:hAnsi="Arial" w:cs="Arial"/>
-          <w:sz w:val="24"/>
-          <w:szCs w:val="24"/>
-          <w:lang w:val="es-MX"/>
-        </w:rPr>
-        <w:t>ue acredite la operación realizada o,</w:t>
-      </w:r>
-      <w:r>
-        <w:rPr>
-          <w:rFonts w:ascii="Arial" w:hAnsi="Arial" w:cs="Arial"/>
-          <w:sz w:val="24"/>
-          <w:szCs w:val="24"/>
-          <w:lang w:val="es-MX"/>
-        </w:rPr>
-        <w:t xml:space="preserve"> </w:t>
-      </w:r>
-      <w:r>
-        <w:rPr>
-          <w:rFonts w:ascii="Arial" w:hAnsi="Arial" w:cs="Arial"/>
-          <w:sz w:val="24"/>
-          <w:szCs w:val="24"/>
-          <w:lang w:val="es-MX"/>
-        </w:rPr>
-        <w:t>en su caso, presupuesto firmado por ambas partes del</w:t>
-      </w:r>
-      <w:r>
-        <w:rPr>
-          <w:rFonts w:ascii="Arial" w:hAnsi="Arial" w:cs="Arial"/>
-          <w:sz w:val="24"/>
-          <w:szCs w:val="24"/>
-          <w:lang w:val="es-MX"/>
-        </w:rPr>
-        <w:t xml:space="preserve"> </w:t>
-      </w:r>
-      <w:r>
-        <w:rPr>
-          <w:rFonts w:ascii="Arial" w:hAnsi="Arial" w:cs="Arial"/>
-          <w:sz w:val="24"/>
-          <w:szCs w:val="24"/>
-          <w:lang w:val="es-MX"/>
-        </w:rPr>
-        <w:t>servicio solicitado, debidamente detallado.</w:t>
-      </w:r>
-      <w:r>
-        <w:rPr>
-          <w:rFonts w:ascii="Arial" w:hAnsi="Arial" w:cs="Arial"/>
-          <w:sz w:val="24"/>
-          <w:szCs w:val="24"/>
-          <w:lang w:val="es-MX"/>
-        </w:rPr>
-        <w:t xml:space="preserve"> </w:t>
-      </w:r>
-      <w:r>
-        <w:rPr>
-          <w:rFonts w:ascii="Arial" w:hAnsi="Arial" w:cs="Arial"/>
-          <w:sz w:val="24"/>
-          <w:szCs w:val="24"/>
-          <w:lang w:val="es-MX"/>
-        </w:rPr>
-        <w:t>La factura, comprobante o recibo deberá cumplir con las</w:t>
-      </w:r>
-      <w:r>
-        <w:rPr>
-          <w:rFonts w:ascii="Arial" w:hAnsi="Arial" w:cs="Arial"/>
-          <w:sz w:val="24"/>
-          <w:szCs w:val="24"/>
-          <w:lang w:val="es-MX"/>
-        </w:rPr>
-        <w:t xml:space="preserve"> </w:t>
-      </w:r>
-      <w:r>
-        <w:rPr>
-          <w:rFonts w:ascii="Arial" w:hAnsi="Arial" w:cs="Arial"/>
-          <w:sz w:val="24"/>
-          <w:szCs w:val="24"/>
-          <w:lang w:val="es-MX"/>
-        </w:rPr>
-        <w:t xml:space="preserve">exigencias </w:t>
-      </w:r>
-      <w:r>
-        <w:rPr>
-          <w:rFonts w:ascii="Arial" w:hAnsi="Arial" w:cs="Arial"/>
-          <w:sz w:val="24"/>
-          <w:szCs w:val="24"/>
-          <w:lang w:val="es-MX"/>
-        </w:rPr>
-        <w:t xml:space="preserve">tributarias </w:t>
-      </w:r>
-      <w:r>
-        <w:rPr>
-          <w:rFonts w:ascii="Arial" w:hAnsi="Arial" w:cs="Arial"/>
-          <w:sz w:val="24"/>
-          <w:szCs w:val="24"/>
-          <w:lang w:val="es-MX"/>
-        </w:rPr>
-        <w:t>procedentes</w:t>
-      </w:r>
-      <w:r>
-        <w:rPr>
-          <w:rFonts w:ascii="Arial" w:hAnsi="Arial" w:cs="Arial"/>
-          <w:sz w:val="24"/>
-          <w:szCs w:val="24"/>
-          <w:lang w:val="es-MX"/>
-        </w:rPr>
-        <w:t>.</w:t>
-      </w:r>
-      <w:r>
-        <w:rPr>
-          <w:rFonts w:ascii="Arial" w:hAnsi="Arial" w:cs="Arial"/>
-          <w:sz w:val="24"/>
-          <w:szCs w:val="24"/>
-          <w:lang w:val="es-MX"/>
-        </w:rPr>
-        <w:t xml:space="preserve"> </w:t>
-      </w:r>
-      <w:r>
-        <w:rPr>
-          <w:rFonts w:ascii="Arial" w:hAnsi="Arial" w:cs="Arial"/>
-          <w:sz w:val="24"/>
-          <w:szCs w:val="24"/>
-          <w:lang w:val="es-MX"/>
-        </w:rPr>
-        <w:t>Los proveedores deberán expedir recibo de los bienes que</w:t>
-      </w:r>
-    </w:p>
-    <w:p>
-      <w:pPr>
-        <w:pStyle w:val="Prrafodelista"/>
-        <w:spacing w:line="360" w:lineRule="auto"/>
-        <w:rPr>
-          <w:rFonts w:ascii="Arial" w:hAnsi="Arial" w:cs="Arial"/>
-          <w:sz w:val="24"/>
-          <w:szCs w:val="24"/>
-          <w:lang w:val="es-MX"/>
-        </w:rPr>
-      </w:pPr>
-      <w:r>
-        <w:rPr>
-          <w:rFonts w:ascii="Arial" w:hAnsi="Arial" w:cs="Arial"/>
-          <w:sz w:val="24"/>
-          <w:szCs w:val="24"/>
-          <w:lang w:val="es-MX"/>
-        </w:rPr>
-        <w:t>vendan o del servicio que prestan y no podrán obligar al</w:t>
-      </w:r>
-      <w:r>
-        <w:rPr>
-          <w:rFonts w:ascii="Arial" w:hAnsi="Arial" w:cs="Arial"/>
-          <w:sz w:val="24"/>
-          <w:szCs w:val="24"/>
-          <w:lang w:val="es-MX"/>
-        </w:rPr>
-        <w:t xml:space="preserve"> </w:t>
-      </w:r>
-      <w:r>
-        <w:rPr>
-          <w:rFonts w:ascii="Arial" w:hAnsi="Arial" w:cs="Arial"/>
-          <w:sz w:val="24"/>
-          <w:szCs w:val="24"/>
-          <w:lang w:val="es-MX"/>
-        </w:rPr>
-        <w:t>consumidor o al usuario a la firma de recibos, sin las</w:t>
-      </w:r>
-      <w:r>
-        <w:rPr>
-          <w:rFonts w:ascii="Arial" w:hAnsi="Arial" w:cs="Arial"/>
-          <w:sz w:val="24"/>
-          <w:szCs w:val="24"/>
-          <w:lang w:val="es-MX"/>
-        </w:rPr>
-        <w:t xml:space="preserve"> </w:t>
-      </w:r>
-      <w:r>
-        <w:rPr>
-          <w:rFonts w:ascii="Arial" w:hAnsi="Arial" w:cs="Arial"/>
-          <w:sz w:val="24"/>
-          <w:szCs w:val="24"/>
-          <w:lang w:val="es-MX"/>
-        </w:rPr>
-        <w:t>especificaciones que correspondan</w:t>
-      </w:r>
-    </w:p>
-    <w:p>
-      <w:pPr>
         <w:spacing w:line="360" w:lineRule="auto"/>
         <w:rPr>
           <w:rFonts w:ascii="Arial" w:hAnsi="Arial" w:cs="Arial"/>
@@ -1264,8 +1052,43 @@
           <w:szCs w:val="24"/>
           <w:lang w:val="es-MX"/>
         </w:rPr>
-        <w:t xml:space="preserve">DEFINICION DE TERMINOS: </w:t>
-      </w:r>
+        <w:t>[</w:t>
+      </w:r>
+      <w:r>
+        <w:rPr>
+          <w:rFonts w:ascii="Arial" w:hAnsi="Arial" w:cs="Arial"/>
+          <w:i/>
+          <w:iCs/>
+          <w:sz w:val="24"/>
+          <w:szCs w:val="24"/>
+          <w:lang w:val="es-MX"/>
+        </w:rPr>
+        <w:t xml:space="preserve">De momento no hay al </w:t>
+      </w:r>
+      <w:proofErr w:type="gramStart"/>
+      <w:r>
+        <w:rPr>
+          <w:rFonts w:ascii="Arial" w:hAnsi="Arial" w:cs="Arial"/>
+          <w:i/>
+          <w:iCs/>
+          <w:sz w:val="24"/>
+          <w:szCs w:val="24"/>
+          <w:lang w:val="es-MX"/>
+        </w:rPr>
+        <w:t xml:space="preserve">menos </w:t>
+      </w:r>
+      <w:r>
+        <w:rPr>
+          <w:rFonts w:ascii="Arial" w:hAnsi="Arial" w:cs="Arial"/>
+          <w:b/>
+          <w:bCs/>
+          <w:sz w:val="24"/>
+          <w:szCs w:val="24"/>
+          <w:lang w:val="es-MX"/>
+        </w:rPr>
+        <w:t>]</w:t>
+      </w:r>
+      <w:proofErr w:type="gramEnd"/>
     </w:p>
     <w:sectPr>
       <w:pgSz w:w="12240" w:h="15840"/>
@@ -1278,7 +1101,7 @@
 </file>
 
 <file path=word/numbering.xml><?xml version="1.0" encoding="utf-8"?>
-<w:numbering xmlns:wpc="http://schemas.microsoft.com/office/word/2010/wordprocessingCanvas" xmlns:cx="http://schemas.microsoft.com/office/drawing/2014/chartex" xmlns:mc="http://schemas.openxmlformats.org/markup-compatibility/2006" xmlns:o="urn:schemas-microsoft-com:office:office" xmlns:r="http://schemas.openxmlformats.org/officeDocument/2006/relationships" xmlns:m="http://schemas.openxmlformats.org/officeDocument/2006/math" xmlns:v="urn:schemas-microsoft-com:vml" xmlns:wp14="http://schemas.microsoft.com/office/word/2010/wordprocessingDrawing" xmlns:wp="http://schemas.openxmlformats.org/drawingml/2006/wordprocessingDrawing" xmlns:w10="urn:schemas-microsoft-com:office:word" xmlns:w="http://schemas.openxmlformats.org/wordprocessingml/2006/main" xmlns:w14="http://schemas.microsoft.com/office/word/2010/wordml" xmlns:w15="http://schemas.microsoft.com/office/word/2012/wordml" xmlns:w16se="http://schemas.microsoft.com/office/word/2015/wordml/symex" xmlns:wpg="http://schemas.microsoft.com/office/word/2010/wordprocessingGroup" xmlns:wpi="http://schemas.microsoft.com/office/word/2010/wordprocessingInk" xmlns:wne="http://schemas.microsoft.com/office/word/2006/wordml" xmlns:wps="http://schemas.microsoft.com/office/word/2010/wordprocessingShape" mc:Ignorable="w14 w15 w16se wp14">
+<w:numbering xmlns:wpc="http://schemas.microsoft.com/office/word/2010/wordprocessingCanvas" xmlns:cx="http://schemas.microsoft.com/office/drawing/2014/chartex" xmlns:cx1="http://schemas.microsoft.com/office/drawing/2015/9/8/chartex" xmlns:cx2="http://schemas.microsoft.com/office/drawing/2015/10/21/chartex" xmlns:cx3="http://schemas.microsoft.com/office/drawing/2016/5/9/chartex" xmlns:cx4="http://schemas.microsoft.com/office/drawing/2016/5/10/chartex" xmlns:cx5="http://schemas.microsoft.com/office/drawing/2016/5/11/chartex" xmlns:cx6="http://schemas.microsoft.com/office/drawing/2016/5/12/chartex" xmlns:cx7="http://schemas.microsoft.com/office/drawing/2016/5/13/chartex" xmlns:cx8="http://schemas.microsoft.com/office/drawing/2016/5/14/chartex" xmlns:mc="http://schemas.openxmlformats.org/markup-compatibility/2006" xmlns:aink="http://schemas.microsoft.com/office/drawing/2016/ink" xmlns:am3d="http://schemas.microsoft.com/office/drawing/2017/model3d" xmlns:o="urn:schemas-microsoft-com:office:office" xmlns:oel="http://schemas.microsoft.com/office/2019/extlst" xmlns:r="http://schemas.openxmlformats.org/officeDocument/2006/relationships" xmlns:m="http://schemas.openxmlformats.org/officeDocument/2006/math" xmlns:v="urn:schemas-microsoft-com:vml" xmlns:wp14="http://schemas.microsoft.com/office/word/2010/wordprocessingDrawing" xmlns:wp="http://schemas.openxmlformats.org/drawingml/2006/wordprocessingDrawing" xmlns:w10="urn:schemas-microsoft-com:office:word" xmlns:w="http://schemas.openxmlformats.org/wordprocessingml/2006/main" xmlns:w14="http://schemas.microsoft.com/office/word/2010/wordml" xmlns:w15="http://schemas.microsoft.com/office/word/2012/wordml" xmlns:w16cex="http://schemas.microsoft.com/office/word/2018/wordml/cex" xmlns:w16cid="http://schemas.microsoft.com/office/word/2016/wordml/cid" xmlns:w16="http://schemas.microsoft.com/office/word/2018/wordml" xmlns:w16du="http://schemas.microsoft.com/office/word/2023/wordml/word16du" xmlns:w16sdtdh="http://schemas.microsoft.com/office/word/2020/wordml/sdtdatahash" xmlns:w16sdtfl="http://schemas.microsoft.com/office/word/2024/wordml/sdtformatlock" xmlns:w16se="http://schemas.microsoft.com/office/word/2015/wordml/symex" xmlns:wpg="http://schemas.microsoft.com/office/word/2010/wordprocessingGroup" xmlns:wpi="http://schemas.microsoft.com/office/word/2010/wordprocessingInk" xmlns:wne="http://schemas.microsoft.com/office/word/2006/wordml" xmlns:wps="http://schemas.microsoft.com/office/word/2010/wordprocessingShape" mc:Ignorable="w14 w15 w16se w16cid w16 w16cex w16sdtdh w16sdtfl w16du wp14">
   <w:abstractNum w:abstractNumId="0" w15:restartNumberingAfterBreak="0">
     <w:nsid w:val="31391EF4"/>
     <w:multiLevelType w:val="hybridMultilevel"/>
@@ -1478,17 +1301,17 @@
       </w:pPr>
     </w:lvl>
   </w:abstractNum>
-  <w:num w:numId="1">
+  <w:num w:numId="1" w16cid:durableId="1524512040">
     <w:abstractNumId w:val="1"/>
   </w:num>
-  <w:num w:numId="2">
+  <w:num w:numId="2" w16cid:durableId="1237204066">
     <w:abstractNumId w:val="0"/>
   </w:num>
 </w:numbering>
 </file>
 
 <file path=word/styles.xml><?xml version="1.0" encoding="utf-8"?>
-<w:styles xmlns:mc="http://schemas.openxmlformats.org/markup-compatibility/2006" xmlns:r="http://schemas.openxmlformats.org/officeDocument/2006/relationships" xmlns:w="http://schemas.openxmlformats.org/wordprocessingml/2006/main" xmlns:w14="http://schemas.microsoft.com/office/word/2010/wordml" xmlns:w15="http://schemas.microsoft.com/office/word/2012/wordml" xmlns:w16se="http://schemas.microsoft.com/office/word/2015/wordml/symex" mc:Ignorable="w14 w15 w16se">
+<w:styles xmlns:mc="http://schemas.openxmlformats.org/markup-compatibility/2006" xmlns:r="http://schemas.openxmlformats.org/officeDocument/2006/relationships" xmlns:w="http://schemas.openxmlformats.org/wordprocessingml/2006/main" xmlns:w14="http://schemas.microsoft.com/office/word/2010/wordml" xmlns:w15="http://schemas.microsoft.com/office/word/2012/wordml" xmlns:w16cex="http://schemas.microsoft.com/office/word/2018/wordml/cex" xmlns:w16cid="http://schemas.microsoft.com/office/word/2016/wordml/cid" xmlns:w16="http://schemas.microsoft.com/office/word/2018/wordml" xmlns:w16du="http://schemas.microsoft.com/office/word/2023/wordml/word16du" xmlns:w16sdtdh="http://schemas.microsoft.com/office/word/2020/wordml/sdtdatahash" xmlns:w16sdtfl="http://schemas.microsoft.com/office/word/2024/wordml/sdtformatlock" xmlns:w16se="http://schemas.microsoft.com/office/word/2015/wordml/symex" mc:Ignorable="w14 w15 w16se w16cid w16 w16cex w16sdtdh w16sdtfl w16du">
   <w:docDefaults>
     <w:rPrDefault>
       <w:rPr>
@@ -1506,7 +1329,7 @@
       </w:pPr>
     </w:pPrDefault>
   </w:docDefaults>
-  <w:latentStyles w:defLockedState="0" w:defUIPriority="99" w:defSemiHidden="0" w:defUnhideWhenUsed="0" w:defQFormat="0" w:count="371">
+  <w:latentStyles w:defLockedState="0" w:defUIPriority="99" w:defSemiHidden="0" w:defUnhideWhenUsed="0" w:defQFormat="0" w:count="376">
     <w:lsdException w:name="Normal" w:uiPriority="0" w:qFormat="1"/>
     <w:lsdException w:name="heading 1" w:uiPriority="9" w:qFormat="1"/>
     <w:lsdException w:name="heading 2" w:semiHidden="1" w:uiPriority="9" w:unhideWhenUsed="1" w:qFormat="1"/>
@@ -1878,6 +1701,11 @@
     <w:lsdException w:name="List Table 5 Dark Accent 6" w:uiPriority="50"/>
     <w:lsdException w:name="List Table 6 Colorful Accent 6" w:uiPriority="51"/>
     <w:lsdException w:name="List Table 7 Colorful Accent 6" w:uiPriority="52"/>
+    <w:lsdException w:name="Mention" w:semiHidden="1" w:unhideWhenUsed="1"/>
+    <w:lsdException w:name="Smart Hyperlink" w:semiHidden="1" w:unhideWhenUsed="1"/>
+    <w:lsdException w:name="Hashtag" w:semiHidden="1" w:unhideWhenUsed="1"/>
+    <w:lsdException w:name="Unresolved Mention" w:semiHidden="1" w:unhideWhenUsed="1"/>
+    <w:lsdException w:name="Smart Link" w:semiHidden="1" w:unhideWhenUsed="1"/>
   </w:latentStyles>
   <w:style w:type="paragraph" w:default="1" w:styleId="Normal">
     <w:name w:val="Normal"/>

</xml_diff>